<commit_message>
- status icon integrated into list of def. report;
</commit_message>
<xml_diff>
--- a/conspectorUI/src/main/webapp/apps/conspector/reportsTemplates/deficienciesListEN.docx
+++ b/conspectorUI/src/main/webapp/apps/conspector/reportsTemplates/deficienciesListEN.docx
@@ -50,11 +50,9 @@
             <w:shd w:val="clear" w:color="auto" w:fill="95B3D7" w:themeFill="accent1" w:themeFillTint="99"/>
           </w:tcPr>
           <w:p>
-            <w:proofErr w:type="spellStart"/>
             <w:r>
               <w:t>Status</w:t>
             </w:r>
-            <w:proofErr w:type="spellEnd"/>
           </w:p>
         </w:tc>
         <w:tc>
@@ -68,11 +66,9 @@
             <w:shd w:val="clear" w:color="auto" w:fill="95B3D7" w:themeFill="accent1" w:themeFillTint="99"/>
           </w:tcPr>
           <w:p>
-            <w:proofErr w:type="spellStart"/>
             <w:r>
               <w:t>Contractors</w:t>
             </w:r>
-            <w:proofErr w:type="spellEnd"/>
           </w:p>
         </w:tc>
         <w:tc>
@@ -266,6 +262,71 @@
                 <w:szCs w:val="16"/>
               </w:rPr>
             </w:pPr>
+            <w:bookmarkStart w:id="0" w:name="statusIcon"/>
+            <w:r>
+              <w:rPr>
+                <w:rFonts w:ascii="Verdana" w:hAnsi="Verdana"/>
+                <w:noProof/>
+                <w:sz w:val="16"/>
+                <w:szCs w:val="16"/>
+                <w:lang w:val="en-US" w:eastAsia="en-US"/>
+              </w:rPr>
+              <w:drawing>
+                <wp:inline distT="0" distB="0" distL="0" distR="0" wp14:anchorId="73E85913" wp14:editId="15F463DB">
+                  <wp:extent cx="234960" cy="244263"/>
+                  <wp:effectExtent l="50800" t="50800" r="19050" b="35560"/>
+                  <wp:docPr id="1" name="Picture 1"/>
+                  <wp:cNvGraphicFramePr>
+                    <a:graphicFrameLocks xmlns:a="http://schemas.openxmlformats.org/drawingml/2006/main" noChangeAspect="1"/>
+                  </wp:cNvGraphicFramePr>
+                  <a:graphic xmlns:a="http://schemas.openxmlformats.org/drawingml/2006/main">
+                    <a:graphicData uri="http://schemas.openxmlformats.org/drawingml/2006/picture">
+                      <pic:pic xmlns:pic="http://schemas.openxmlformats.org/drawingml/2006/picture">
+                        <pic:nvPicPr>
+                          <pic:cNvPr id="0" name="Placeholder.png"/>
+                          <pic:cNvPicPr/>
+                        </pic:nvPicPr>
+                        <pic:blipFill>
+                          <a:blip r:embed="rId8">
+                            <a:extLst>
+                              <a:ext uri="{28A0092B-C50C-407E-A947-70E740481C1C}">
+                                <a14:useLocalDpi xmlns:a14="http://schemas.microsoft.com/office/drawing/2010/main" val="0"/>
+                              </a:ext>
+                            </a:extLst>
+                          </a:blip>
+                          <a:stretch>
+                            <a:fillRect/>
+                          </a:stretch>
+                        </pic:blipFill>
+                        <pic:spPr>
+                          <a:xfrm>
+                            <a:off x="0" y="0"/>
+                            <a:ext cx="234960" cy="244263"/>
+                          </a:xfrm>
+                          <a:prstGeom prst="rect">
+                            <a:avLst/>
+                          </a:prstGeom>
+                          <a:ln w="57150" cmpd="sng">
+                            <a:solidFill>
+                              <a:srgbClr val="FFFFFF"/>
+                            </a:solidFill>
+                          </a:ln>
+                        </pic:spPr>
+                      </pic:pic>
+                    </a:graphicData>
+                  </a:graphic>
+                </wp:inline>
+              </w:drawing>
+            </w:r>
+            <w:bookmarkEnd w:id="0"/>
+            <w:r>
+              <w:rPr>
+                <w:rFonts w:ascii="Verdana" w:hAnsi="Verdana"/>
+                <w:sz w:val="16"/>
+                <w:szCs w:val="16"/>
+              </w:rPr>
+              <w:t> </w:t>
+            </w:r>
             <w:r>
               <w:rPr>
                 <w:rFonts w:ascii="Verdana" w:hAnsi="Verdana"/>
@@ -293,6 +354,16 @@
             <w:r>
               <w:rPr>
                 <w:rFonts w:ascii="Verdana" w:hAnsi="Verdana"/>
+                <w:sz w:val="16"/>
+                <w:szCs w:val="16"/>
+              </w:rPr>
+              <w:t>!!!</w:t>
+            </w:r>
+            <w:bookmarkStart w:id="1" w:name="_GoBack"/>
+            <w:bookmarkEnd w:id="1"/>
+            <w:r>
+              <w:rPr>
+                <w:rFonts w:ascii="Verdana" w:hAnsi="Verdana"/>
                 <w:noProof/>
                 <w:sz w:val="16"/>
                 <w:szCs w:val="16"/>
@@ -307,8 +378,6 @@
               </w:rPr>
               <w:fldChar w:fldCharType="end"/>
             </w:r>
-            <w:bookmarkStart w:id="0" w:name="_GoBack"/>
-            <w:bookmarkEnd w:id="0"/>
           </w:p>
         </w:tc>
         <w:tc>
@@ -654,7 +723,7 @@
               </w:rPr>
               <w:fldChar w:fldCharType="end"/>
             </w:r>
-            <w:bookmarkStart w:id="1" w:name="img"/>
+            <w:bookmarkStart w:id="2" w:name="img"/>
             <w:r>
               <w:rPr>
                 <w:rFonts w:ascii="Verdana" w:hAnsi="Verdana"/>
@@ -663,9 +732,9 @@
                 <w:szCs w:val="16"/>
               </w:rPr>
               <w:drawing>
-                <wp:inline distT="0" distB="0" distL="0" distR="0" wp14:anchorId="1905F265" wp14:editId="0BA72156">
-                  <wp:extent cx="1203853" cy="902889"/>
-                  <wp:effectExtent l="76200" t="76200" r="41275" b="62865"/>
+                <wp:inline distT="0" distB="0" distL="0" distR="0" wp14:anchorId="1905F265" wp14:editId="064A10CB">
+                  <wp:extent cx="1181215" cy="1119657"/>
+                  <wp:effectExtent l="76200" t="76200" r="38100" b="48895"/>
                   <wp:docPr id="3" name="Picture 3"/>
                   <wp:cNvGraphicFramePr>
                     <a:graphicFrameLocks xmlns:a="http://schemas.openxmlformats.org/drawingml/2006/main" noChangeAspect="1"/>
@@ -692,7 +761,7 @@
                         <pic:spPr>
                           <a:xfrm>
                             <a:off x="0" y="0"/>
-                            <a:ext cx="1203853" cy="902889"/>
+                            <a:ext cx="1181389" cy="1119822"/>
                           </a:xfrm>
                           <a:prstGeom prst="rect">
                             <a:avLst/>
@@ -709,7 +778,7 @@
                 </wp:inline>
               </w:drawing>
             </w:r>
-            <w:bookmarkEnd w:id="1"/>
+            <w:bookmarkEnd w:id="2"/>
             <w:r>
               <w:rPr>
                 <w:rFonts w:ascii="Verdana" w:hAnsi="Verdana"/>
@@ -1802,7 +1871,7 @@
 </file>
 
 <file path=customXml/itemProps1.xml><?xml version="1.0" encoding="utf-8"?>
-<ds:datastoreItem xmlns:ds="http://schemas.openxmlformats.org/officeDocument/2006/customXml" ds:itemID="{BD86BD1F-59A5-4A4C-9DC2-000347FF0DEC}">
+<ds:datastoreItem xmlns:ds="http://schemas.openxmlformats.org/officeDocument/2006/customXml" ds:itemID="{8DCAC2F7-3A24-1649-9D89-1A1B2FB12BCF}">
   <ds:schemaRefs>
     <ds:schemaRef ds:uri="http://schemas.openxmlformats.org/officeDocument/2006/bibliography"/>
   </ds:schemaRefs>

</xml_diff>